<commit_message>
updated HW activity 2a
</commit_message>
<xml_diff>
--- a/activities_hw/HW_Activity2a.docx
+++ b/activities_hw/HW_Activity2a.docx
@@ -73,7 +73,22 @@
         <w:t xml:space="preserve">. </w:t>
       </w:r>
       <w:r>
-        <w:t>Initially we will practice removing and reinstalling different kinds of CPU’s before attempting it on our good systems. PLEASE ASK IF YOU HAVE ANY QUESTIONS DURING THIS ACTIVITY!</w:t>
+        <w:t>You</w:t>
+      </w:r>
+      <w:r>
+        <w:t xml:space="preserve"> will practice removing and reinstalling different </w:t>
+      </w:r>
+      <w:r>
+        <w:t>types</w:t>
+      </w:r>
+      <w:r>
+        <w:t xml:space="preserve"> of CPU’s </w:t>
+      </w:r>
+      <w:r>
+        <w:t>in a couple of different motherboards</w:t>
+      </w:r>
+      <w:r>
+        <w:t>. PLEASE ASK IF YOU HAVE ANY QUESTIONS DURING THIS ACTIVITY!</w:t>
       </w:r>
     </w:p>
     <w:p>
@@ -118,25 +133,7 @@
         <w:pStyle w:val="Default"/>
       </w:pPr>
       <w:r>
-        <w:t xml:space="preserve">Well now the moment of </w:t>
-      </w:r>
-      <w:proofErr w:type="gramStart"/>
-      <w:r>
-        <w:t>truth,</w:t>
-      </w:r>
-      <w:proofErr w:type="gramEnd"/>
-      <w:r>
-        <w:t xml:space="preserve"> time to install a CPU and the heatsink/fan </w:t>
-      </w:r>
-      <w:r>
-        <w:rPr>
-          <w:b/>
-          <w:bCs/>
-        </w:rPr>
-        <w:t>without damaging anything</w:t>
-      </w:r>
-      <w:r>
-        <w:t xml:space="preserve">. Inserting the CPU in the socket </w:t>
+        <w:t xml:space="preserve">Inserting the CPU in the socket </w:t>
       </w:r>
       <w:r>
         <w:t>was once</w:t>
@@ -278,7 +275,12 @@
         <w:t xml:space="preserve">Each row contains different motherboard/CPU combinations. </w:t>
       </w:r>
       <w:r>
-        <w:t>Each person should remove the heatsink/fan and CPU from the motherboard. Complete the</w:t>
+        <w:t xml:space="preserve">Each person </w:t>
+      </w:r>
+      <w:bookmarkStart w:id="0" w:name="_GoBack"/>
+      <w:bookmarkEnd w:id="0"/>
+      <w:r>
+        <w:t>should remove the heatsink/fan and CPU from the motherboard. Complete the</w:t>
       </w:r>
       <w:r>
         <w:t xml:space="preserve"> table by listing the information about the CPU</w:t>
@@ -625,7 +627,6 @@
                 <w:szCs w:val="20"/>
               </w:rPr>
             </w:pPr>
-            <w:proofErr w:type="spellStart"/>
             <w:r>
               <w:rPr>
                 <w:b/>
@@ -633,44 +634,7 @@
                 <w:sz w:val="20"/>
                 <w:szCs w:val="20"/>
               </w:rPr>
-              <w:t>Biostar</w:t>
-            </w:r>
-            <w:proofErr w:type="spellEnd"/>
-            <w:r>
-              <w:rPr>
-                <w:b/>
-                <w:bCs/>
-                <w:sz w:val="20"/>
-                <w:szCs w:val="20"/>
-              </w:rPr>
-              <w:t xml:space="preserve"> TH55B HD</w:t>
-            </w:r>
-            <w:r>
-              <w:rPr>
-                <w:b/>
-                <w:bCs/>
-                <w:sz w:val="20"/>
-                <w:szCs w:val="20"/>
-              </w:rPr>
-              <w:t xml:space="preserve"> </w:t>
-            </w:r>
-            <w:r>
-              <w:rPr>
-                <w:b/>
-                <w:bCs/>
-                <w:sz w:val="20"/>
-                <w:szCs w:val="20"/>
-              </w:rPr>
-              <w:t>Motherb</w:t>
-            </w:r>
-            <w:r>
-              <w:rPr>
-                <w:b/>
-                <w:bCs/>
-                <w:sz w:val="20"/>
-                <w:szCs w:val="20"/>
-              </w:rPr>
-              <w:t>oard</w:t>
+              <w:t>AMD Motherboard</w:t>
             </w:r>
           </w:p>
         </w:tc>
@@ -776,7 +740,6 @@
                 <w:szCs w:val="20"/>
               </w:rPr>
             </w:pPr>
-            <w:proofErr w:type="spellStart"/>
             <w:r>
               <w:rPr>
                 <w:b/>
@@ -784,26 +747,7 @@
                 <w:sz w:val="20"/>
                 <w:szCs w:val="20"/>
               </w:rPr>
-              <w:t>Biostar</w:t>
-            </w:r>
-            <w:proofErr w:type="spellEnd"/>
-            <w:r>
-              <w:rPr>
-                <w:b/>
-                <w:bCs/>
-                <w:sz w:val="20"/>
-                <w:szCs w:val="20"/>
-              </w:rPr>
-              <w:t xml:space="preserve"> TA790GX Motherb</w:t>
-            </w:r>
-            <w:r>
-              <w:rPr>
-                <w:b/>
-                <w:bCs/>
-                <w:sz w:val="20"/>
-                <w:szCs w:val="20"/>
-              </w:rPr>
-              <w:t>oard</w:t>
+              <w:t>Intel Motherboard</w:t>
             </w:r>
           </w:p>
         </w:tc>
@@ -889,8 +833,6 @@
       <w:pPr>
         <w:pStyle w:val="Default"/>
       </w:pPr>
-      <w:bookmarkStart w:id="0" w:name="_GoBack"/>
-      <w:bookmarkEnd w:id="0"/>
     </w:p>
     <w:sectPr>
       <w:headerReference w:type="default" r:id="rId8"/>
@@ -961,7 +903,7 @@
       <w:t>Fall 201</w:t>
     </w:r>
     <w:r>
-      <w:t>3</w:t>
+      <w:t>4</w:t>
     </w:r>
   </w:p>
   <w:p>
@@ -1554,7 +1496,6 @@
   <w:style w:type="character" w:default="1" w:styleId="DefaultParagraphFont">
     <w:name w:val="Default Paragraph Font"/>
     <w:uiPriority w:val="1"/>
-    <w:semiHidden/>
     <w:unhideWhenUsed/>
   </w:style>
   <w:style w:type="table" w:default="1" w:styleId="TableNormal">

</xml_diff>